<commit_message>
docs: add doc changes
</commit_message>
<xml_diff>
--- a/Candidate Interview Project.docx
+++ b/Candidate Interview Project.docx
@@ -12,9 +12,6 @@
       <w:r>
         <w:t>Node</w:t>
       </w:r>
-      <w:r>
-        <w:t xml:space="preserve"> + GraphQL</w:t>
-      </w:r>
     </w:p>
     <w:p>
       <w:pPr>
@@ -60,7 +57,7 @@
         <w:t>Node</w:t>
       </w:r>
       <w:r>
-        <w:t xml:space="preserve"> and GraphQL.</w:t>
+        <w:t>.</w:t>
       </w:r>
     </w:p>
     <w:p>
@@ -140,9 +137,10 @@
     </w:p>
     <w:p>
       <w:pPr>
+        <w:pStyle w:val="NoSpacing"/>
         <w:numPr>
           <w:ilvl w:val="0"/>
-          <w:numId w:val="13"/>
+          <w:numId w:val="19"/>
         </w:numPr>
       </w:pPr>
       <w:r>
@@ -151,9 +149,10 @@
     </w:p>
     <w:p>
       <w:pPr>
+        <w:pStyle w:val="NoSpacing"/>
         <w:numPr>
           <w:ilvl w:val="0"/>
-          <w:numId w:val="13"/>
+          <w:numId w:val="19"/>
         </w:numPr>
       </w:pPr>
       <w:r>
@@ -162,9 +161,10 @@
     </w:p>
     <w:p>
       <w:pPr>
+        <w:pStyle w:val="NoSpacing"/>
         <w:numPr>
           <w:ilvl w:val="0"/>
-          <w:numId w:val="13"/>
+          <w:numId w:val="19"/>
         </w:numPr>
       </w:pPr>
       <w:r>
@@ -173,9 +173,10 @@
     </w:p>
     <w:p>
       <w:pPr>
+        <w:pStyle w:val="NoSpacing"/>
         <w:numPr>
           <w:ilvl w:val="0"/>
-          <w:numId w:val="13"/>
+          <w:numId w:val="19"/>
         </w:numPr>
       </w:pPr>
       <w:r>
@@ -198,63 +199,93 @@
         </w:numPr>
       </w:pPr>
       <w:r>
-        <w:t xml:space="preserve">Clone the Repository: </w:t>
+        <w:t>Clone the Repository:</w:t>
+      </w:r>
+      <w:r>
+        <w:t xml:space="preserve"> </w:t>
       </w:r>
       <w:hyperlink r:id="rId5" w:history="1">
         <w:r>
           <w:rPr>
             <w:rStyle w:val="Hyperlink"/>
           </w:rPr>
-          <w:t>https://github.com</w:t>
+          <w:t>https://github.com/MatheusGNachtigall/Backend-Node-Test</w:t>
         </w:r>
+      </w:hyperlink>
+      <w:r>
+        <w:t xml:space="preserve"> </w:t>
+      </w:r>
+    </w:p>
+    <w:p>
+      <w:pPr>
+        <w:numPr>
+          <w:ilvl w:val="0"/>
+          <w:numId w:val="14"/>
+        </w:numPr>
+      </w:pPr>
+      <w:r>
+        <w:t>Follow installation guide on</w:t>
+      </w:r>
+      <w:r>
+        <w:t xml:space="preserve"> README.MD.</w:t>
+      </w:r>
+    </w:p>
+    <w:p>
+      <w:pPr>
+        <w:numPr>
+          <w:ilvl w:val="0"/>
+          <w:numId w:val="14"/>
+        </w:numPr>
+      </w:pPr>
+      <w:r>
+        <w:t>Run the Project.</w:t>
+      </w:r>
+    </w:p>
+    <w:p>
+      <w:pPr>
+        <w:numPr>
+          <w:ilvl w:val="1"/>
+          <w:numId w:val="14"/>
+        </w:numPr>
+      </w:pPr>
+      <w:r>
+        <w:t xml:space="preserve">(If using GraphQL): </w:t>
+      </w:r>
+      <w:r>
+        <w:t xml:space="preserve">Access GraphQL Playground: Navigate to </w:t>
+      </w:r>
+      <w:hyperlink r:id="rId6" w:history="1">
         <w:r>
           <w:rPr>
             <w:rStyle w:val="Hyperlink"/>
           </w:rPr>
-          <w:t>/</w:t>
+          <w:t>http://localhost:4000/graphql</w:t>
         </w:r>
+      </w:hyperlink>
+      <w:r>
+        <w:t>.</w:t>
+      </w:r>
+    </w:p>
+    <w:p>
+      <w:pPr>
+        <w:numPr>
+          <w:ilvl w:val="1"/>
+          <w:numId w:val="14"/>
+        </w:numPr>
+      </w:pPr>
+      <w:r>
+        <w:t xml:space="preserve">(If using REST): Navigate to </w:t>
+      </w:r>
+      <w:hyperlink r:id="rId7" w:history="1">
         <w:r>
           <w:rPr>
             <w:rStyle w:val="Hyperlink"/>
           </w:rPr>
-          <w:t>MatheusGNachtigall/Node-GraphQL-Test</w:t>
+          <w:t>http://localhost:4000/hello</w:t>
         </w:r>
       </w:hyperlink>
-    </w:p>
-    <w:p>
-      <w:pPr>
-        <w:numPr>
-          <w:ilvl w:val="0"/>
-          <w:numId w:val="14"/>
-        </w:numPr>
-      </w:pPr>
-      <w:r>
-        <w:t>Follow installation guide on</w:t>
-      </w:r>
-      <w:r>
-        <w:t xml:space="preserve"> README.MD.</w:t>
-      </w:r>
-    </w:p>
-    <w:p>
-      <w:pPr>
-        <w:numPr>
-          <w:ilvl w:val="0"/>
-          <w:numId w:val="14"/>
-        </w:numPr>
-      </w:pPr>
-      <w:r>
-        <w:t>Run the Project.</w:t>
-      </w:r>
-    </w:p>
-    <w:p>
-      <w:pPr>
-        <w:numPr>
-          <w:ilvl w:val="0"/>
-          <w:numId w:val="14"/>
-        </w:numPr>
-      </w:pPr>
-      <w:r>
-        <w:t>Access GraphQL Playground: Navigate to http://localhost:4000/graphql.</w:t>
+      <w:r>
+        <w:t xml:space="preserve">  </w:t>
       </w:r>
     </w:p>
     <w:p>
@@ -267,7 +298,6 @@
         <w:pStyle w:val="Heading2"/>
       </w:pPr>
       <w:r>
-        <w:lastRenderedPageBreak/>
         <w:t>Task</w:t>
       </w:r>
       <w:r>
@@ -282,8 +312,13 @@
           <w:numId w:val="18"/>
         </w:numPr>
       </w:pPr>
-      <w:r>
-        <w:t>First of all, we don’t expect you to complete everything we’ve proposed here; we just want you to do your best and showcase your skills.</w:t>
+      <w:proofErr w:type="gramStart"/>
+      <w:r>
+        <w:t>First of all</w:t>
+      </w:r>
+      <w:proofErr w:type="gramEnd"/>
+      <w:r>
+        <w:t>, we don’t expect you to complete everything we’ve proposed here; we just want you to do your best and showcase your skills.</w:t>
       </w:r>
       <w:r>
         <w:t xml:space="preserve"> </w:t>
@@ -342,7 +377,13 @@
         <w:t xml:space="preserve">Required: </w:t>
       </w:r>
       <w:r>
-        <w:t>Implement CRUD Operations (as resolvers) for the pokemons Table:</w:t>
+        <w:t>Implement CRUD Operations (as resolvers</w:t>
+      </w:r>
+      <w:r>
+        <w:t xml:space="preserve"> or REST endpoints</w:t>
+      </w:r>
+      <w:r>
+        <w:t>) for the pokemons Table:</w:t>
       </w:r>
     </w:p>
     <w:p>
@@ -483,8 +524,13 @@
           <w:numId w:val="15"/>
         </w:numPr>
       </w:pPr>
-      <w:r>
-        <w:t>Caching for performance optimization.</w:t>
+      <w:proofErr w:type="gramStart"/>
+      <w:r>
+        <w:t>Caching</w:t>
+      </w:r>
+      <w:proofErr w:type="gramEnd"/>
+      <w:r>
+        <w:t xml:space="preserve"> for performance optimization.</w:t>
       </w:r>
     </w:p>
     <w:p>
@@ -563,7 +609,7 @@
         </w:numPr>
       </w:pPr>
       <w:r>
-        <w:t>Write unit tests for resolvers.</w:t>
+        <w:t>Write unit tests.</w:t>
       </w:r>
     </w:p>
     <w:p>
@@ -684,7 +730,22 @@
       </w:r>
       <w:proofErr w:type="spellEnd"/>
       <w:r>
-        <w:t xml:space="preserve">” mutation: This mutation should fetch data from the official </w:t>
+        <w:t>” mutation</w:t>
+      </w:r>
+      <w:r>
+        <w:t>/rest endpoint</w:t>
+      </w:r>
+      <w:r>
+        <w:t xml:space="preserve">: This </w:t>
+      </w:r>
+      <w:r>
+        <w:t>endpoint</w:t>
+      </w:r>
+      <w:r>
+        <w:t xml:space="preserve"> </w:t>
+      </w:r>
+      <w:r>
+        <w:t xml:space="preserve">should fetch data from the official </w:t>
       </w:r>
       <w:proofErr w:type="spellStart"/>
       <w:r>
@@ -697,7 +758,7 @@
       <w:r>
         <w:t>site (</w:t>
       </w:r>
-      <w:hyperlink r:id="rId6" w:history="1">
+      <w:hyperlink r:id="rId8" w:history="1">
         <w:r>
           <w:rPr>
             <w:rStyle w:val="Hyperlink"/>
@@ -725,7 +786,16 @@
       </w:r>
       <w:proofErr w:type="spellEnd"/>
       <w:r>
-        <w:t xml:space="preserve"> with id “158”, the mutation should add “</w:t>
+        <w:t xml:space="preserve"> with id “158”, the </w:t>
+      </w:r>
+      <w:r>
+        <w:t>endpoint</w:t>
+      </w:r>
+      <w:r>
+        <w:t xml:space="preserve"> </w:t>
+      </w:r>
+      <w:r>
+        <w:t>should add “</w:t>
       </w:r>
       <w:proofErr w:type="spellStart"/>
       <w:r>
@@ -735,7 +805,7 @@
       <w:r>
         <w:t>”  (</w:t>
       </w:r>
-      <w:hyperlink r:id="rId7" w:history="1">
+      <w:hyperlink r:id="rId9" w:history="1">
         <w:r>
           <w:rPr>
             <w:rStyle w:val="Hyperlink"/>
@@ -821,17 +891,6 @@
       </w:pPr>
       <w:r>
         <w:t>Code Quality and Structure.</w:t>
-      </w:r>
-    </w:p>
-    <w:p>
-      <w:pPr>
-        <w:numPr>
-          <w:ilvl w:val="0"/>
-          <w:numId w:val="16"/>
-        </w:numPr>
-      </w:pPr>
-      <w:r>
-        <w:t>Proper use of GraphQL schema and resolvers.</w:t>
       </w:r>
     </w:p>
     <w:p>
@@ -1245,6 +1304,119 @@
     </w:lvl>
   </w:abstractNum>
   <w:abstractNum w:abstractNumId="2" w15:restartNumberingAfterBreak="0">
+    <w:nsid w:val="14C75BB4"/>
+    <w:multiLevelType w:val="hybridMultilevel"/>
+    <w:tmpl w:val="C56E9EF4"/>
+    <w:lvl w:ilvl="0" w:tplc="04090001">
+      <w:start w:val="1"/>
+      <w:numFmt w:val="bullet"/>
+      <w:lvlText w:val=""/>
+      <w:lvlJc w:val="left"/>
+      <w:pPr>
+        <w:ind w:left="720" w:hanging="360"/>
+      </w:pPr>
+      <w:rPr>
+        <w:rFonts w:ascii="Symbol" w:hAnsi="Symbol" w:hint="default"/>
+      </w:rPr>
+    </w:lvl>
+    <w:lvl w:ilvl="1" w:tplc="04090003" w:tentative="1">
+      <w:start w:val="1"/>
+      <w:numFmt w:val="bullet"/>
+      <w:lvlText w:val="o"/>
+      <w:lvlJc w:val="left"/>
+      <w:pPr>
+        <w:ind w:left="1440" w:hanging="360"/>
+      </w:pPr>
+      <w:rPr>
+        <w:rFonts w:ascii="Courier New" w:hAnsi="Courier New" w:cs="Courier New" w:hint="default"/>
+      </w:rPr>
+    </w:lvl>
+    <w:lvl w:ilvl="2" w:tplc="04090005" w:tentative="1">
+      <w:start w:val="1"/>
+      <w:numFmt w:val="bullet"/>
+      <w:lvlText w:val=""/>
+      <w:lvlJc w:val="left"/>
+      <w:pPr>
+        <w:ind w:left="2160" w:hanging="360"/>
+      </w:pPr>
+      <w:rPr>
+        <w:rFonts w:ascii="Wingdings" w:hAnsi="Wingdings" w:hint="default"/>
+      </w:rPr>
+    </w:lvl>
+    <w:lvl w:ilvl="3" w:tplc="04090001" w:tentative="1">
+      <w:start w:val="1"/>
+      <w:numFmt w:val="bullet"/>
+      <w:lvlText w:val=""/>
+      <w:lvlJc w:val="left"/>
+      <w:pPr>
+        <w:ind w:left="2880" w:hanging="360"/>
+      </w:pPr>
+      <w:rPr>
+        <w:rFonts w:ascii="Symbol" w:hAnsi="Symbol" w:hint="default"/>
+      </w:rPr>
+    </w:lvl>
+    <w:lvl w:ilvl="4" w:tplc="04090003" w:tentative="1">
+      <w:start w:val="1"/>
+      <w:numFmt w:val="bullet"/>
+      <w:lvlText w:val="o"/>
+      <w:lvlJc w:val="left"/>
+      <w:pPr>
+        <w:ind w:left="3600" w:hanging="360"/>
+      </w:pPr>
+      <w:rPr>
+        <w:rFonts w:ascii="Courier New" w:hAnsi="Courier New" w:cs="Courier New" w:hint="default"/>
+      </w:rPr>
+    </w:lvl>
+    <w:lvl w:ilvl="5" w:tplc="04090005" w:tentative="1">
+      <w:start w:val="1"/>
+      <w:numFmt w:val="bullet"/>
+      <w:lvlText w:val=""/>
+      <w:lvlJc w:val="left"/>
+      <w:pPr>
+        <w:ind w:left="4320" w:hanging="360"/>
+      </w:pPr>
+      <w:rPr>
+        <w:rFonts w:ascii="Wingdings" w:hAnsi="Wingdings" w:hint="default"/>
+      </w:rPr>
+    </w:lvl>
+    <w:lvl w:ilvl="6" w:tplc="04090001" w:tentative="1">
+      <w:start w:val="1"/>
+      <w:numFmt w:val="bullet"/>
+      <w:lvlText w:val=""/>
+      <w:lvlJc w:val="left"/>
+      <w:pPr>
+        <w:ind w:left="5040" w:hanging="360"/>
+      </w:pPr>
+      <w:rPr>
+        <w:rFonts w:ascii="Symbol" w:hAnsi="Symbol" w:hint="default"/>
+      </w:rPr>
+    </w:lvl>
+    <w:lvl w:ilvl="7" w:tplc="04090003" w:tentative="1">
+      <w:start w:val="1"/>
+      <w:numFmt w:val="bullet"/>
+      <w:lvlText w:val="o"/>
+      <w:lvlJc w:val="left"/>
+      <w:pPr>
+        <w:ind w:left="5760" w:hanging="360"/>
+      </w:pPr>
+      <w:rPr>
+        <w:rFonts w:ascii="Courier New" w:hAnsi="Courier New" w:cs="Courier New" w:hint="default"/>
+      </w:rPr>
+    </w:lvl>
+    <w:lvl w:ilvl="8" w:tplc="04090005" w:tentative="1">
+      <w:start w:val="1"/>
+      <w:numFmt w:val="bullet"/>
+      <w:lvlText w:val=""/>
+      <w:lvlJc w:val="left"/>
+      <w:pPr>
+        <w:ind w:left="6480" w:hanging="360"/>
+      </w:pPr>
+      <w:rPr>
+        <w:rFonts w:ascii="Wingdings" w:hAnsi="Wingdings" w:hint="default"/>
+      </w:rPr>
+    </w:lvl>
+  </w:abstractNum>
+  <w:abstractNum w:abstractNumId="3" w15:restartNumberingAfterBreak="0">
     <w:nsid w:val="194644C0"/>
     <w:multiLevelType w:val="multilevel"/>
     <w:tmpl w:val="55D8B7CE"/>
@@ -1393,7 +1565,7 @@
       </w:rPr>
     </w:lvl>
   </w:abstractNum>
-  <w:abstractNum w:abstractNumId="3" w15:restartNumberingAfterBreak="0">
+  <w:abstractNum w:abstractNumId="4" w15:restartNumberingAfterBreak="0">
     <w:nsid w:val="1CC30B62"/>
     <w:multiLevelType w:val="multilevel"/>
     <w:tmpl w:val="D3F6FFE6"/>
@@ -1542,7 +1714,7 @@
       </w:rPr>
     </w:lvl>
   </w:abstractNum>
-  <w:abstractNum w:abstractNumId="4" w15:restartNumberingAfterBreak="0">
+  <w:abstractNum w:abstractNumId="5" w15:restartNumberingAfterBreak="0">
     <w:nsid w:val="20FA5513"/>
     <w:multiLevelType w:val="multilevel"/>
     <w:tmpl w:val="26E20912"/>
@@ -1691,7 +1863,7 @@
       </w:rPr>
     </w:lvl>
   </w:abstractNum>
-  <w:abstractNum w:abstractNumId="5" w15:restartNumberingAfterBreak="0">
+  <w:abstractNum w:abstractNumId="6" w15:restartNumberingAfterBreak="0">
     <w:nsid w:val="28B02C78"/>
     <w:multiLevelType w:val="multilevel"/>
     <w:tmpl w:val="619E49A8"/>
@@ -1840,7 +2012,7 @@
       </w:rPr>
     </w:lvl>
   </w:abstractNum>
-  <w:abstractNum w:abstractNumId="6" w15:restartNumberingAfterBreak="0">
+  <w:abstractNum w:abstractNumId="7" w15:restartNumberingAfterBreak="0">
     <w:nsid w:val="3A451847"/>
     <w:multiLevelType w:val="multilevel"/>
     <w:tmpl w:val="43741182"/>
@@ -1953,7 +2125,7 @@
       </w:pPr>
     </w:lvl>
   </w:abstractNum>
-  <w:abstractNum w:abstractNumId="7" w15:restartNumberingAfterBreak="0">
+  <w:abstractNum w:abstractNumId="8" w15:restartNumberingAfterBreak="0">
     <w:nsid w:val="3EF3379D"/>
     <w:multiLevelType w:val="multilevel"/>
     <w:tmpl w:val="5E601A3A"/>
@@ -2102,7 +2274,7 @@
       </w:rPr>
     </w:lvl>
   </w:abstractNum>
-  <w:abstractNum w:abstractNumId="8" w15:restartNumberingAfterBreak="0">
+  <w:abstractNum w:abstractNumId="9" w15:restartNumberingAfterBreak="0">
     <w:nsid w:val="42B71B89"/>
     <w:multiLevelType w:val="multilevel"/>
     <w:tmpl w:val="2BA26BEC"/>
@@ -2251,7 +2423,7 @@
       </w:rPr>
     </w:lvl>
   </w:abstractNum>
-  <w:abstractNum w:abstractNumId="9" w15:restartNumberingAfterBreak="0">
+  <w:abstractNum w:abstractNumId="10" w15:restartNumberingAfterBreak="0">
     <w:nsid w:val="463C3412"/>
     <w:multiLevelType w:val="multilevel"/>
     <w:tmpl w:val="36EED130"/>
@@ -2371,7 +2543,7 @@
       </w:pPr>
     </w:lvl>
   </w:abstractNum>
-  <w:abstractNum w:abstractNumId="10" w15:restartNumberingAfterBreak="0">
+  <w:abstractNum w:abstractNumId="11" w15:restartNumberingAfterBreak="0">
     <w:nsid w:val="4F496F97"/>
     <w:multiLevelType w:val="multilevel"/>
     <w:tmpl w:val="36EED130"/>
@@ -2491,7 +2663,7 @@
       </w:pPr>
     </w:lvl>
   </w:abstractNum>
-  <w:abstractNum w:abstractNumId="11" w15:restartNumberingAfterBreak="0">
+  <w:abstractNum w:abstractNumId="12" w15:restartNumberingAfterBreak="0">
     <w:nsid w:val="578D7AAD"/>
     <w:multiLevelType w:val="multilevel"/>
     <w:tmpl w:val="3906FB1C"/>
@@ -2604,7 +2776,7 @@
       </w:pPr>
     </w:lvl>
   </w:abstractNum>
-  <w:abstractNum w:abstractNumId="12" w15:restartNumberingAfterBreak="0">
+  <w:abstractNum w:abstractNumId="13" w15:restartNumberingAfterBreak="0">
     <w:nsid w:val="5C1F5A77"/>
     <w:multiLevelType w:val="multilevel"/>
     <w:tmpl w:val="9B908482"/>
@@ -2721,7 +2893,7 @@
       </w:pPr>
     </w:lvl>
   </w:abstractNum>
-  <w:abstractNum w:abstractNumId="13" w15:restartNumberingAfterBreak="0">
+  <w:abstractNum w:abstractNumId="14" w15:restartNumberingAfterBreak="0">
     <w:nsid w:val="5E7451B2"/>
     <w:multiLevelType w:val="multilevel"/>
     <w:tmpl w:val="B88C7132"/>
@@ -2870,7 +3042,7 @@
       </w:rPr>
     </w:lvl>
   </w:abstractNum>
-  <w:abstractNum w:abstractNumId="14" w15:restartNumberingAfterBreak="0">
+  <w:abstractNum w:abstractNumId="15" w15:restartNumberingAfterBreak="0">
     <w:nsid w:val="63E7527B"/>
     <w:multiLevelType w:val="multilevel"/>
     <w:tmpl w:val="E3AE1D80"/>
@@ -3019,7 +3191,7 @@
       </w:rPr>
     </w:lvl>
   </w:abstractNum>
-  <w:abstractNum w:abstractNumId="15" w15:restartNumberingAfterBreak="0">
+  <w:abstractNum w:abstractNumId="16" w15:restartNumberingAfterBreak="0">
     <w:nsid w:val="6C6E7C27"/>
     <w:multiLevelType w:val="multilevel"/>
     <w:tmpl w:val="89E805D6"/>
@@ -3168,7 +3340,7 @@
       </w:rPr>
     </w:lvl>
   </w:abstractNum>
-  <w:abstractNum w:abstractNumId="16" w15:restartNumberingAfterBreak="0">
+  <w:abstractNum w:abstractNumId="17" w15:restartNumberingAfterBreak="0">
     <w:nsid w:val="7196453B"/>
     <w:multiLevelType w:val="multilevel"/>
     <w:tmpl w:val="70FE4DCE"/>
@@ -3281,7 +3453,7 @@
       </w:pPr>
     </w:lvl>
   </w:abstractNum>
-  <w:abstractNum w:abstractNumId="17" w15:restartNumberingAfterBreak="0">
+  <w:abstractNum w:abstractNumId="18" w15:restartNumberingAfterBreak="0">
     <w:nsid w:val="79145130"/>
     <w:multiLevelType w:val="multilevel"/>
     <w:tmpl w:val="AB623F00"/>
@@ -3399,58 +3571,61 @@
     </w:lvl>
   </w:abstractNum>
   <w:num w:numId="1" w16cid:durableId="2131707449">
-    <w:abstractNumId w:val="2"/>
+    <w:abstractNumId w:val="3"/>
   </w:num>
   <w:num w:numId="2" w16cid:durableId="113600988">
-    <w:abstractNumId w:val="6"/>
+    <w:abstractNumId w:val="7"/>
   </w:num>
   <w:num w:numId="3" w16cid:durableId="606502785">
-    <w:abstractNumId w:val="17"/>
+    <w:abstractNumId w:val="18"/>
   </w:num>
   <w:num w:numId="4" w16cid:durableId="1859081832">
-    <w:abstractNumId w:val="8"/>
+    <w:abstractNumId w:val="9"/>
   </w:num>
   <w:num w:numId="5" w16cid:durableId="1618489799">
-    <w:abstractNumId w:val="3"/>
+    <w:abstractNumId w:val="4"/>
   </w:num>
   <w:num w:numId="6" w16cid:durableId="1173492308">
     <w:abstractNumId w:val="0"/>
   </w:num>
   <w:num w:numId="7" w16cid:durableId="270744779">
+    <w:abstractNumId w:val="14"/>
+  </w:num>
+  <w:num w:numId="8" w16cid:durableId="383070449">
+    <w:abstractNumId w:val="17"/>
+  </w:num>
+  <w:num w:numId="9" w16cid:durableId="2043162719">
     <w:abstractNumId w:val="13"/>
   </w:num>
-  <w:num w:numId="8" w16cid:durableId="383070449">
+  <w:num w:numId="10" w16cid:durableId="246961778">
     <w:abstractNumId w:val="16"/>
   </w:num>
-  <w:num w:numId="9" w16cid:durableId="2043162719">
+  <w:num w:numId="11" w16cid:durableId="2140999404">
+    <w:abstractNumId w:val="6"/>
+  </w:num>
+  <w:num w:numId="12" w16cid:durableId="180708812">
+    <w:abstractNumId w:val="15"/>
+  </w:num>
+  <w:num w:numId="13" w16cid:durableId="699091187">
+    <w:abstractNumId w:val="5"/>
+  </w:num>
+  <w:num w:numId="14" w16cid:durableId="1927954661">
     <w:abstractNumId w:val="12"/>
   </w:num>
-  <w:num w:numId="10" w16cid:durableId="246961778">
-    <w:abstractNumId w:val="15"/>
-  </w:num>
-  <w:num w:numId="11" w16cid:durableId="2140999404">
-    <w:abstractNumId w:val="5"/>
-  </w:num>
-  <w:num w:numId="12" w16cid:durableId="180708812">
-    <w:abstractNumId w:val="14"/>
-  </w:num>
-  <w:num w:numId="13" w16cid:durableId="699091187">
-    <w:abstractNumId w:val="4"/>
-  </w:num>
-  <w:num w:numId="14" w16cid:durableId="1927954661">
-    <w:abstractNumId w:val="11"/>
-  </w:num>
   <w:num w:numId="15" w16cid:durableId="1401059624">
-    <w:abstractNumId w:val="9"/>
+    <w:abstractNumId w:val="10"/>
   </w:num>
   <w:num w:numId="16" w16cid:durableId="1341855528">
-    <w:abstractNumId w:val="7"/>
+    <w:abstractNumId w:val="8"/>
   </w:num>
   <w:num w:numId="17" w16cid:durableId="579947621">
     <w:abstractNumId w:val="1"/>
   </w:num>
   <w:num w:numId="18" w16cid:durableId="996956491">
-    <w:abstractNumId w:val="10"/>
+    <w:abstractNumId w:val="11"/>
+  </w:num>
+  <w:num w:numId="19" w16cid:durableId="524561013">
+    <w:abstractNumId w:val="2"/>
   </w:num>
 </w:numbering>
 </file>
@@ -4057,6 +4232,7 @@
   <w:style w:type="character" w:default="1" w:styleId="DefaultParagraphFont">
     <w:name w:val="Default Paragraph Font"/>
     <w:uiPriority w:val="1"/>
+    <w:semiHidden/>
     <w:unhideWhenUsed/>
   </w:style>
   <w:style w:type="table" w:default="1" w:styleId="TableNormal">
@@ -4433,6 +4609,15 @@
       <w:szCs w:val="20"/>
     </w:rPr>
   </w:style>
+  <w:style w:type="paragraph" w:styleId="NoSpacing">
+    <w:name w:val="No Spacing"/>
+    <w:uiPriority w:val="1"/>
+    <w:qFormat/>
+    <w:rsid w:val="00832B79"/>
+    <w:pPr>
+      <w:spacing w:after="0" w:line="240" w:lineRule="auto"/>
+    </w:pPr>
+  </w:style>
 </w:styles>
 </file>
 

</xml_diff>